<commit_message>
finally added tests degreeplanner
</commit_message>
<xml_diff>
--- a/CS6019_Capstone_Project/Proposal.docx
+++ b/CS6019_Capstone_Project/Proposal.docx
@@ -344,8 +344,1050 @@
         <w:t>Deployment: Docker containerization with potential cloud deployment</w:t>
       </w:r>
     </w:p>
-    <w:p/>
-    <w:p/>
+    <w:p>
+      <w:pPr>
+        <w:pStyle w:val="Heading3"/>
+      </w:pPr>
+      <w:r>
+        <w:t>System Architecture</w:t>
+      </w:r>
+    </w:p>
+    <w:p>
+      <w:r>
+        <w:t>The platform employs a multi-tenant architecture where each business operates as an isolated tenant with customized branding and functionality. The system consists of:</w:t>
+      </w:r>
+    </w:p>
+    <w:p>
+      <w:pPr>
+        <w:pStyle w:val="ListParagraph"/>
+        <w:numPr>
+          <w:ilvl w:val="0"/>
+          <w:numId w:val="4"/>
+        </w:numPr>
+      </w:pPr>
+      <w:r>
+        <w:t>Business Administration Portal (React Web Application)</w:t>
+      </w:r>
+    </w:p>
+    <w:p>
+      <w:pPr>
+        <w:pStyle w:val="ListParagraph"/>
+        <w:numPr>
+          <w:ilvl w:val="0"/>
+          <w:numId w:val="4"/>
+        </w:numPr>
+      </w:pPr>
+      <w:r>
+        <w:t>Customer-Facing Applications (React Web + React Native Mobile)</w:t>
+      </w:r>
+    </w:p>
+    <w:p>
+      <w:pPr>
+        <w:pStyle w:val="ListParagraph"/>
+        <w:numPr>
+          <w:ilvl w:val="0"/>
+          <w:numId w:val="4"/>
+        </w:numPr>
+      </w:pPr>
+      <w:r>
+        <w:t>RESTful API Backend (Node.js/Express)</w:t>
+      </w:r>
+    </w:p>
+    <w:p>
+      <w:pPr>
+        <w:pStyle w:val="ListParagraph"/>
+        <w:numPr>
+          <w:ilvl w:val="0"/>
+          <w:numId w:val="4"/>
+        </w:numPr>
+      </w:pPr>
+      <w:r>
+        <w:t>Multi-Tenant Database Layer (MongoDB)</w:t>
+      </w:r>
+    </w:p>
+    <w:p>
+      <w:pPr>
+        <w:pStyle w:val="ListParagraph"/>
+        <w:numPr>
+          <w:ilvl w:val="0"/>
+          <w:numId w:val="4"/>
+        </w:numPr>
+      </w:pPr>
+      <w:r>
+        <w:t>Template Generation Engine</w:t>
+      </w:r>
+    </w:p>
+    <w:p>
+      <w:pPr>
+        <w:pStyle w:val="ListParagraph"/>
+        <w:numPr>
+          <w:ilvl w:val="0"/>
+          <w:numId w:val="4"/>
+        </w:numPr>
+      </w:pPr>
+      <w:r>
+        <w:t>Analytics and Reporting Module</w:t>
+      </w:r>
+    </w:p>
+    <w:p>
+      <w:pPr>
+        <w:pStyle w:val="Heading2"/>
+      </w:pPr>
+      <w:r>
+        <w:t>Major Components and Functionality</w:t>
+      </w:r>
+    </w:p>
+    <w:p>
+      <w:pPr>
+        <w:pStyle w:val="Heading3"/>
+        <w:numPr>
+          <w:ilvl w:val="0"/>
+          <w:numId w:val="6"/>
+        </w:numPr>
+      </w:pPr>
+      <w:r>
+        <w:t>Business Onboarding and Account Management</w:t>
+      </w:r>
+    </w:p>
+    <w:p>
+      <w:pPr>
+        <w:pStyle w:val="Heading4"/>
+        <w:ind w:firstLine="360"/>
+      </w:pPr>
+      <w:r>
+        <w:t>Functionality:</w:t>
+      </w:r>
+    </w:p>
+    <w:p>
+      <w:pPr>
+        <w:pStyle w:val="ListParagraph"/>
+        <w:numPr>
+          <w:ilvl w:val="0"/>
+          <w:numId w:val="3"/>
+        </w:numPr>
+      </w:pPr>
+      <w:r>
+        <w:t>Business registration and profile setup</w:t>
+      </w:r>
+    </w:p>
+    <w:p>
+      <w:pPr>
+        <w:pStyle w:val="ListParagraph"/>
+        <w:numPr>
+          <w:ilvl w:val="0"/>
+          <w:numId w:val="3"/>
+        </w:numPr>
+      </w:pPr>
+      <w:r>
+        <w:t>Subscription tier selection and billing integration</w:t>
+      </w:r>
+    </w:p>
+    <w:p>
+      <w:pPr>
+        <w:pStyle w:val="ListParagraph"/>
+        <w:numPr>
+          <w:ilvl w:val="0"/>
+          <w:numId w:val="3"/>
+        </w:numPr>
+      </w:pPr>
+      <w:r>
+        <w:t>Brand customization (colors, logos, themes)</w:t>
+      </w:r>
+    </w:p>
+    <w:p>
+      <w:pPr>
+        <w:pStyle w:val="ListParagraph"/>
+        <w:numPr>
+          <w:ilvl w:val="0"/>
+          <w:numId w:val="3"/>
+        </w:numPr>
+      </w:pPr>
+      <w:r>
+        <w:t>Business information and contact management</w:t>
+      </w:r>
+    </w:p>
+    <w:p>
+      <w:pPr>
+        <w:pStyle w:val="ListParagraph"/>
+        <w:numPr>
+          <w:ilvl w:val="0"/>
+          <w:numId w:val="3"/>
+        </w:numPr>
+      </w:pPr>
+      <w:r>
+        <w:t>Multi-user business account support with role permissions</w:t>
+      </w:r>
+    </w:p>
+    <w:p>
+      <w:pPr>
+        <w:pStyle w:val="Heading4"/>
+        <w:ind w:left="360"/>
+      </w:pPr>
+      <w:r>
+        <w:lastRenderedPageBreak/>
+        <w:t>Technical Implementation:</w:t>
+      </w:r>
+    </w:p>
+    <w:p>
+      <w:pPr>
+        <w:pStyle w:val="ListParagraph"/>
+        <w:numPr>
+          <w:ilvl w:val="0"/>
+          <w:numId w:val="3"/>
+        </w:numPr>
+      </w:pPr>
+      <w:r>
+        <w:t>Secure authentication system with password encryption</w:t>
+      </w:r>
+    </w:p>
+    <w:p>
+      <w:pPr>
+        <w:pStyle w:val="ListParagraph"/>
+        <w:numPr>
+          <w:ilvl w:val="0"/>
+          <w:numId w:val="3"/>
+        </w:numPr>
+      </w:pPr>
+      <w:r>
+        <w:t>Multi-tenant data isolation using tenant-specific collections</w:t>
+      </w:r>
+    </w:p>
+    <w:p>
+      <w:pPr>
+        <w:pStyle w:val="ListParagraph"/>
+        <w:numPr>
+          <w:ilvl w:val="0"/>
+          <w:numId w:val="3"/>
+        </w:numPr>
+      </w:pPr>
+      <w:r>
+        <w:t>File upload system for logos and brand assets</w:t>
+      </w:r>
+    </w:p>
+    <w:p>
+      <w:pPr>
+        <w:pStyle w:val="ListParagraph"/>
+        <w:numPr>
+          <w:ilvl w:val="0"/>
+          <w:numId w:val="3"/>
+        </w:numPr>
+      </w:pPr>
+      <w:r>
+        <w:t>Role-based access control for business team members</w:t>
+      </w:r>
+    </w:p>
+    <w:p>
+      <w:pPr>
+        <w:pStyle w:val="Heading3"/>
+        <w:numPr>
+          <w:ilvl w:val="0"/>
+          <w:numId w:val="6"/>
+        </w:numPr>
+      </w:pPr>
+      <w:r>
+        <w:t>Template Selection and Customization System</w:t>
+      </w:r>
+    </w:p>
+    <w:p>
+      <w:pPr>
+        <w:pStyle w:val="Heading4"/>
+        <w:ind w:firstLine="360"/>
+      </w:pPr>
+      <w:r>
+        <w:t>Functionality:</w:t>
+      </w:r>
+    </w:p>
+    <w:p>
+      <w:pPr>
+        <w:pStyle w:val="ListParagraph"/>
+        <w:numPr>
+          <w:ilvl w:val="0"/>
+          <w:numId w:val="3"/>
+        </w:numPr>
+      </w:pPr>
+      <w:r>
+        <w:t>Gallery of pre-designed rewards program templates</w:t>
+      </w:r>
+    </w:p>
+    <w:p>
+      <w:pPr>
+        <w:pStyle w:val="ListParagraph"/>
+        <w:numPr>
+          <w:ilvl w:val="0"/>
+          <w:numId w:val="3"/>
+        </w:numPr>
+      </w:pPr>
+      <w:r>
+        <w:t>Visual template preview and selection interface</w:t>
+      </w:r>
+    </w:p>
+    <w:p>
+      <w:pPr>
+        <w:pStyle w:val="ListParagraph"/>
+        <w:numPr>
+          <w:ilvl w:val="0"/>
+          <w:numId w:val="3"/>
+        </w:numPr>
+      </w:pPr>
+      <w:r>
+        <w:t>Drag-and-drop customization tools</w:t>
+      </w:r>
+    </w:p>
+    <w:p>
+      <w:pPr>
+        <w:pStyle w:val="ListParagraph"/>
+        <w:numPr>
+          <w:ilvl w:val="0"/>
+          <w:numId w:val="3"/>
+        </w:numPr>
+      </w:pPr>
+      <w:r>
+        <w:t>Real-time preview of customer-facing applications</w:t>
+      </w:r>
+    </w:p>
+    <w:p>
+      <w:pPr>
+        <w:pStyle w:val="ListParagraph"/>
+        <w:numPr>
+          <w:ilvl w:val="0"/>
+          <w:numId w:val="3"/>
+        </w:numPr>
+      </w:pPr>
+      <w:r>
+        <w:t>Template deployment to customer applications</w:t>
+      </w:r>
+    </w:p>
+    <w:p>
+      <w:pPr>
+        <w:pStyle w:val="Heading4"/>
+        <w:ind w:left="360"/>
+      </w:pPr>
+      <w:r>
+        <w:t>Technical Implementation:</w:t>
+      </w:r>
+    </w:p>
+    <w:p>
+      <w:pPr>
+        <w:pStyle w:val="ListParagraph"/>
+        <w:numPr>
+          <w:ilvl w:val="0"/>
+          <w:numId w:val="3"/>
+        </w:numPr>
+      </w:pPr>
+      <w:r>
+        <w:t>Dynamic</w:t>
+      </w:r>
+      <w:r>
+        <w:t xml:space="preserve"> template rendering engine</w:t>
+      </w:r>
+    </w:p>
+    <w:p>
+      <w:pPr>
+        <w:pStyle w:val="ListParagraph"/>
+        <w:numPr>
+          <w:ilvl w:val="0"/>
+          <w:numId w:val="3"/>
+        </w:numPr>
+      </w:pPr>
+      <w:r>
+        <w:t>Component-based template architecture</w:t>
+      </w:r>
+    </w:p>
+    <w:p>
+      <w:pPr>
+        <w:pStyle w:val="ListParagraph"/>
+        <w:numPr>
+          <w:ilvl w:val="0"/>
+          <w:numId w:val="3"/>
+        </w:numPr>
+      </w:pPr>
+      <w:r>
+        <w:t>Real-time preview using React portals</w:t>
+      </w:r>
+    </w:p>
+    <w:p>
+      <w:pPr>
+        <w:pStyle w:val="ListParagraph"/>
+        <w:numPr>
+          <w:ilvl w:val="0"/>
+          <w:numId w:val="3"/>
+        </w:numPr>
+      </w:pPr>
+      <w:r>
+        <w:t>Template versioning and rollback capabilities</w:t>
+      </w:r>
+    </w:p>
+    <w:p>
+      <w:pPr>
+        <w:pStyle w:val="Heading3"/>
+        <w:numPr>
+          <w:ilvl w:val="0"/>
+          <w:numId w:val="6"/>
+        </w:numPr>
+      </w:pPr>
+      <w:r>
+        <w:t>Rewards Program Configuration Interface</w:t>
+      </w:r>
+    </w:p>
+    <w:p>
+      <w:pPr>
+        <w:pStyle w:val="Heading4"/>
+        <w:ind w:firstLine="360"/>
+      </w:pPr>
+      <w:r>
+        <w:t>Functionality:</w:t>
+      </w:r>
+    </w:p>
+    <w:p>
+      <w:pPr>
+        <w:pStyle w:val="ListParagraph"/>
+        <w:numPr>
+          <w:ilvl w:val="0"/>
+          <w:numId w:val="3"/>
+        </w:numPr>
+      </w:pPr>
+      <w:r>
+        <w:t>Flexible rewards structure definition (points-based, tier-based, referral programs)</w:t>
+      </w:r>
+    </w:p>
+    <w:p>
+      <w:pPr>
+        <w:pStyle w:val="ListParagraph"/>
+        <w:numPr>
+          <w:ilvl w:val="0"/>
+          <w:numId w:val="3"/>
+        </w:numPr>
+      </w:pPr>
+      <w:r>
+        <w:t>Custom reward creation and management</w:t>
+      </w:r>
+    </w:p>
+    <w:p>
+      <w:pPr>
+        <w:pStyle w:val="ListParagraph"/>
+        <w:numPr>
+          <w:ilvl w:val="0"/>
+          <w:numId w:val="3"/>
+        </w:numPr>
+      </w:pPr>
+      <w:r>
+        <w:t>Point value and redemption rule configuration</w:t>
+      </w:r>
+    </w:p>
+    <w:p>
+      <w:pPr>
+        <w:pStyle w:val="ListParagraph"/>
+        <w:numPr>
+          <w:ilvl w:val="0"/>
+          <w:numId w:val="3"/>
+        </w:numPr>
+      </w:pPr>
+      <w:r>
+        <w:t>Automated rewards triggers and conditions</w:t>
+      </w:r>
+    </w:p>
+    <w:p>
+      <w:pPr>
+        <w:pStyle w:val="ListParagraph"/>
+        <w:numPr>
+          <w:ilvl w:val="0"/>
+          <w:numId w:val="3"/>
+        </w:numPr>
+      </w:pPr>
+      <w:r>
+        <w:t>Campaign scheduling and expiration management</w:t>
+      </w:r>
+    </w:p>
+    <w:p>
+      <w:pPr>
+        <w:pStyle w:val="Heading4"/>
+        <w:ind w:left="360"/>
+      </w:pPr>
+      <w:r>
+        <w:t>Technical Implementation:</w:t>
+      </w:r>
+    </w:p>
+    <w:p>
+      <w:pPr>
+        <w:pStyle w:val="ListParagraph"/>
+        <w:numPr>
+          <w:ilvl w:val="0"/>
+          <w:numId w:val="3"/>
+        </w:numPr>
+      </w:pPr>
+      <w:r>
+        <w:t>Rules engine for flexible reward logic</w:t>
+      </w:r>
+    </w:p>
+    <w:p>
+      <w:pPr>
+        <w:pStyle w:val="ListParagraph"/>
+        <w:numPr>
+          <w:ilvl w:val="0"/>
+          <w:numId w:val="3"/>
+        </w:numPr>
+      </w:pPr>
+      <w:r>
+        <w:t>Configurable point calculation algorithms</w:t>
+      </w:r>
+    </w:p>
+    <w:p>
+      <w:pPr>
+        <w:pStyle w:val="ListParagraph"/>
+        <w:numPr>
+          <w:ilvl w:val="0"/>
+          <w:numId w:val="3"/>
+        </w:numPr>
+      </w:pPr>
+      <w:r>
+        <w:t>Event-driven architecture for reward triggers</w:t>
+      </w:r>
+    </w:p>
+    <w:p>
+      <w:pPr>
+        <w:pStyle w:val="ListParagraph"/>
+        <w:numPr>
+          <w:ilvl w:val="0"/>
+          <w:numId w:val="3"/>
+        </w:numPr>
+      </w:pPr>
+      <w:r>
+        <w:t>Database schema supporting various reward types</w:t>
+      </w:r>
+    </w:p>
+    <w:p>
+      <w:pPr>
+        <w:pStyle w:val="Heading3"/>
+        <w:numPr>
+          <w:ilvl w:val="0"/>
+          <w:numId w:val="6"/>
+        </w:numPr>
+      </w:pPr>
+      <w:r>
+        <w:t>Customer-Facing Web and Mobile Applications</w:t>
+      </w:r>
+    </w:p>
+    <w:p>
+      <w:pPr>
+        <w:pStyle w:val="Heading4"/>
+        <w:ind w:firstLine="360"/>
+      </w:pPr>
+      <w:r>
+        <w:t>Functionality:</w:t>
+      </w:r>
+    </w:p>
+    <w:p>
+      <w:pPr>
+        <w:pStyle w:val="ListParagraph"/>
+        <w:numPr>
+          <w:ilvl w:val="0"/>
+          <w:numId w:val="3"/>
+        </w:numPr>
+      </w:pPr>
+      <w:r>
+        <w:t>User registration and login</w:t>
+      </w:r>
+    </w:p>
+    <w:p>
+      <w:pPr>
+        <w:pStyle w:val="ListParagraph"/>
+        <w:numPr>
+          <w:ilvl w:val="0"/>
+          <w:numId w:val="3"/>
+        </w:numPr>
+      </w:pPr>
+      <w:r>
+        <w:t>List of “subscribed” businesses</w:t>
+      </w:r>
+    </w:p>
+    <w:p>
+      <w:pPr>
+        <w:pStyle w:val="ListParagraph"/>
+        <w:numPr>
+          <w:ilvl w:val="0"/>
+          <w:numId w:val="3"/>
+        </w:numPr>
+      </w:pPr>
+      <w:r>
+        <w:t>Point balance and transaction history</w:t>
+      </w:r>
+    </w:p>
+    <w:p>
+      <w:pPr>
+        <w:pStyle w:val="ListParagraph"/>
+        <w:numPr>
+          <w:ilvl w:val="0"/>
+          <w:numId w:val="3"/>
+        </w:numPr>
+      </w:pPr>
+      <w:r>
+        <w:lastRenderedPageBreak/>
+        <w:t>Available rewards catalog and redemption</w:t>
+      </w:r>
+    </w:p>
+    <w:p>
+      <w:pPr>
+        <w:pStyle w:val="ListParagraph"/>
+        <w:numPr>
+          <w:ilvl w:val="0"/>
+          <w:numId w:val="3"/>
+        </w:numPr>
+      </w:pPr>
+      <w:r>
+        <w:t>QR code generation for in-store point collection</w:t>
+      </w:r>
+    </w:p>
+    <w:p>
+      <w:pPr>
+        <w:pStyle w:val="ListParagraph"/>
+        <w:numPr>
+          <w:ilvl w:val="0"/>
+          <w:numId w:val="3"/>
+        </w:numPr>
+      </w:pPr>
+      <w:r>
+        <w:t>Push notifications for rewards and promotions</w:t>
+      </w:r>
+    </w:p>
+    <w:p>
+      <w:pPr>
+        <w:pStyle w:val="ListParagraph"/>
+        <w:numPr>
+          <w:ilvl w:val="0"/>
+          <w:numId w:val="3"/>
+        </w:numPr>
+      </w:pPr>
+      <w:r>
+        <w:t>Social sharing features for referral programs</w:t>
+      </w:r>
+    </w:p>
+    <w:p>
+      <w:pPr>
+        <w:pStyle w:val="Heading4"/>
+        <w:ind w:left="360"/>
+      </w:pPr>
+      <w:r>
+        <w:t>Technical Implementation:</w:t>
+      </w:r>
+    </w:p>
+    <w:p>
+      <w:pPr>
+        <w:pStyle w:val="ListParagraph"/>
+        <w:numPr>
+          <w:ilvl w:val="0"/>
+          <w:numId w:val="3"/>
+        </w:numPr>
+      </w:pPr>
+      <w:r>
+        <w:t>React Native for cross-platform mobile development</w:t>
+      </w:r>
+    </w:p>
+    <w:p>
+      <w:pPr>
+        <w:pStyle w:val="ListParagraph"/>
+        <w:numPr>
+          <w:ilvl w:val="0"/>
+          <w:numId w:val="3"/>
+        </w:numPr>
+      </w:pPr>
+      <w:r>
+        <w:t>Shared component library between web and mobile</w:t>
+      </w:r>
+    </w:p>
+    <w:p>
+      <w:pPr>
+        <w:pStyle w:val="ListParagraph"/>
+        <w:numPr>
+          <w:ilvl w:val="0"/>
+          <w:numId w:val="3"/>
+        </w:numPr>
+      </w:pPr>
+      <w:r>
+        <w:t>Real-time synchronization of user data</w:t>
+      </w:r>
+    </w:p>
+    <w:p>
+      <w:pPr>
+        <w:pStyle w:val="ListParagraph"/>
+        <w:numPr>
+          <w:ilvl w:val="0"/>
+          <w:numId w:val="3"/>
+        </w:numPr>
+      </w:pPr>
+      <w:r>
+        <w:t>QR code generation and scanning functionality</w:t>
+      </w:r>
+    </w:p>
+    <w:p>
+      <w:pPr>
+        <w:pStyle w:val="ListParagraph"/>
+        <w:numPr>
+          <w:ilvl w:val="0"/>
+          <w:numId w:val="3"/>
+        </w:numPr>
+      </w:pPr>
+      <w:r>
+        <w:t>Push notification integration</w:t>
+      </w:r>
+    </w:p>
+    <w:p>
+      <w:pPr>
+        <w:pStyle w:val="Heading3"/>
+        <w:numPr>
+          <w:ilvl w:val="0"/>
+          <w:numId w:val="6"/>
+        </w:numPr>
+      </w:pPr>
+      <w:r>
+        <w:t>Analytics and Reporting Dashboard</w:t>
+      </w:r>
+    </w:p>
+    <w:p>
+      <w:pPr>
+        <w:pStyle w:val="Heading4"/>
+        <w:ind w:firstLine="360"/>
+      </w:pPr>
+      <w:r>
+        <w:t>Functionality:</w:t>
+      </w:r>
+    </w:p>
+    <w:p>
+      <w:pPr>
+        <w:pStyle w:val="ListParagraph"/>
+        <w:numPr>
+          <w:ilvl w:val="0"/>
+          <w:numId w:val="3"/>
+        </w:numPr>
+      </w:pPr>
+      <w:r>
+        <w:t>Customer engagement metrics and trends</w:t>
+      </w:r>
+    </w:p>
+    <w:p>
+      <w:pPr>
+        <w:pStyle w:val="ListParagraph"/>
+        <w:numPr>
+          <w:ilvl w:val="0"/>
+          <w:numId w:val="3"/>
+        </w:numPr>
+      </w:pPr>
+      <w:r>
+        <w:t>Rewards program performance analysis</w:t>
+      </w:r>
+    </w:p>
+    <w:p>
+      <w:pPr>
+        <w:pStyle w:val="ListParagraph"/>
+        <w:numPr>
+          <w:ilvl w:val="0"/>
+          <w:numId w:val="3"/>
+        </w:numPr>
+      </w:pPr>
+      <w:r>
+        <w:t>Customer acquisition and retention reports</w:t>
+      </w:r>
+    </w:p>
+    <w:p>
+      <w:pPr>
+        <w:pStyle w:val="ListParagraph"/>
+        <w:numPr>
+          <w:ilvl w:val="0"/>
+          <w:numId w:val="3"/>
+        </w:numPr>
+      </w:pPr>
+      <w:r>
+        <w:t>Revenue impact measurement</w:t>
+      </w:r>
+    </w:p>
+    <w:p>
+      <w:pPr>
+        <w:pStyle w:val="ListParagraph"/>
+        <w:numPr>
+          <w:ilvl w:val="0"/>
+          <w:numId w:val="3"/>
+        </w:numPr>
+      </w:pPr>
+      <w:r>
+        <w:t>Exportable reports and data visualization</w:t>
+      </w:r>
+    </w:p>
+    <w:p>
+      <w:pPr>
+        <w:pStyle w:val="Heading4"/>
+        <w:ind w:left="360"/>
+      </w:pPr>
+      <w:r>
+        <w:t>Technical Implementation:</w:t>
+      </w:r>
+    </w:p>
+    <w:p>
+      <w:pPr>
+        <w:pStyle w:val="ListParagraph"/>
+        <w:numPr>
+          <w:ilvl w:val="0"/>
+          <w:numId w:val="3"/>
+        </w:numPr>
+      </w:pPr>
+      <w:r>
+        <w:t>Use what was learned in CS6017 Data Analytics and Visualization</w:t>
+      </w:r>
+    </w:p>
+    <w:p>
+      <w:pPr>
+        <w:pStyle w:val="ListParagraph"/>
+        <w:numPr>
+          <w:ilvl w:val="0"/>
+          <w:numId w:val="3"/>
+        </w:numPr>
+      </w:pPr>
+      <w:r>
+        <w:t>Python program with scikit learn</w:t>
+      </w:r>
+    </w:p>
+    <w:p>
+      <w:pPr>
+        <w:pStyle w:val="Heading3"/>
+        <w:numPr>
+          <w:ilvl w:val="0"/>
+          <w:numId w:val="6"/>
+        </w:numPr>
+      </w:pPr>
+      <w:r>
+        <w:t>Administration and Support Tools</w:t>
+      </w:r>
+    </w:p>
+    <w:p>
+      <w:pPr>
+        <w:pStyle w:val="Heading4"/>
+        <w:ind w:firstLine="360"/>
+      </w:pPr>
+      <w:r>
+        <w:t>Functionality:</w:t>
+      </w:r>
+    </w:p>
+    <w:p>
+      <w:pPr>
+        <w:pStyle w:val="ListParagraph"/>
+        <w:numPr>
+          <w:ilvl w:val="0"/>
+          <w:numId w:val="3"/>
+        </w:numPr>
+      </w:pPr>
+      <w:r>
+        <w:t>Business support ticket system</w:t>
+      </w:r>
+    </w:p>
+    <w:p>
+      <w:pPr>
+        <w:pStyle w:val="ListParagraph"/>
+        <w:numPr>
+          <w:ilvl w:val="0"/>
+          <w:numId w:val="3"/>
+        </w:numPr>
+      </w:pPr>
+      <w:r>
+        <w:t>Usage monitoring and quota management</w:t>
+      </w:r>
+    </w:p>
+    <w:p>
+      <w:pPr>
+        <w:pStyle w:val="ListParagraph"/>
+        <w:numPr>
+          <w:ilvl w:val="0"/>
+          <w:numId w:val="3"/>
+        </w:numPr>
+      </w:pPr>
+      <w:r>
+        <w:t>Platform-wide analytics for business intelligence</w:t>
+      </w:r>
+    </w:p>
+    <w:p>
+      <w:pPr>
+        <w:pStyle w:val="ListParagraph"/>
+        <w:numPr>
+          <w:ilvl w:val="0"/>
+          <w:numId w:val="3"/>
+        </w:numPr>
+      </w:pPr>
+      <w:r>
+        <w:t>Automated backup and recovery systems</w:t>
+      </w:r>
+    </w:p>
+    <w:p>
+      <w:pPr>
+        <w:pStyle w:val="Heading2"/>
+      </w:pPr>
+      <w:r>
+        <w:t>Project Scope and Deliverables</w:t>
+      </w:r>
+    </w:p>
+    <w:p>
+      <w:pPr>
+        <w:pStyle w:val="Heading3"/>
+      </w:pPr>
+      <w:r>
+        <w:t>Minimum Viable Product (MVP) – 3 Month Timeline</w:t>
+      </w:r>
+    </w:p>
+    <w:p>
+      <w:pPr>
+        <w:pStyle w:val="ListParagraph"/>
+        <w:numPr>
+          <w:ilvl w:val="0"/>
+          <w:numId w:val="7"/>
+        </w:numPr>
+      </w:pPr>
+      <w:r>
+        <w:t>Business Portal – Complete account management and rewards configuration</w:t>
+      </w:r>
+    </w:p>
+    <w:p>
+      <w:pPr>
+        <w:pStyle w:val="ListParagraph"/>
+        <w:numPr>
+          <w:ilvl w:val="0"/>
+          <w:numId w:val="7"/>
+        </w:numPr>
+      </w:pPr>
+      <w:r>
+        <w:t>Customer Web Application – Fully functional rewards interaction interface</w:t>
+      </w:r>
+    </w:p>
+    <w:p>
+      <w:pPr>
+        <w:pStyle w:val="ListParagraph"/>
+        <w:numPr>
+          <w:ilvl w:val="0"/>
+          <w:numId w:val="7"/>
+        </w:numPr>
+      </w:pPr>
+      <w:r>
+        <w:t>Customer Mobile Application – React Native app with core functionality</w:t>
+      </w:r>
+    </w:p>
+    <w:p>
+      <w:pPr>
+        <w:pStyle w:val="ListParagraph"/>
+        <w:numPr>
+          <w:ilvl w:val="0"/>
+          <w:numId w:val="7"/>
+        </w:numPr>
+      </w:pPr>
+      <w:r>
+        <w:t>Basic Analytics Dashboard – Key metrics and reporting features</w:t>
+      </w:r>
+    </w:p>
+    <w:p>
+      <w:pPr>
+        <w:pStyle w:val="ListParagraph"/>
+        <w:numPr>
+          <w:ilvl w:val="0"/>
+          <w:numId w:val="7"/>
+        </w:numPr>
+      </w:pPr>
+      <w:r>
+        <w:t>Template System – at least 3-5 customizable templates</w:t>
+      </w:r>
+    </w:p>
+    <w:p>
+      <w:pPr>
+        <w:pStyle w:val="ListParagraph"/>
+        <w:numPr>
+          <w:ilvl w:val="0"/>
+          <w:numId w:val="7"/>
+        </w:numPr>
+      </w:pPr>
+      <w:r>
+        <w:lastRenderedPageBreak/>
+        <w:t>Documentation – Technical documentation and user guides</w:t>
+      </w:r>
+    </w:p>
+    <w:p>
+      <w:pPr>
+        <w:pStyle w:val="Heading4"/>
+      </w:pPr>
+      <w:r>
+        <w:t>Stretch Goals</w:t>
+      </w:r>
+    </w:p>
+    <w:p>
+      <w:pPr>
+        <w:pStyle w:val="ListParagraph"/>
+        <w:numPr>
+          <w:ilvl w:val="0"/>
+          <w:numId w:val="8"/>
+        </w:numPr>
+      </w:pPr>
+      <w:r>
+        <w:t>Advanced drag-and-drop template builder</w:t>
+      </w:r>
+    </w:p>
+    <w:p>
+      <w:pPr>
+        <w:pStyle w:val="ListParagraph"/>
+        <w:numPr>
+          <w:ilvl w:val="0"/>
+          <w:numId w:val="8"/>
+        </w:numPr>
+      </w:pPr>
+      <w:r>
+        <w:t>Real-time chat support system</w:t>
+      </w:r>
+    </w:p>
+    <w:p>
+      <w:pPr>
+        <w:pStyle w:val="ListParagraph"/>
+        <w:numPr>
+          <w:ilvl w:val="0"/>
+          <w:numId w:val="8"/>
+        </w:numPr>
+      </w:pPr>
+      <w:r>
+        <w:t>Advanced analytics with predictive modeling</w:t>
+      </w:r>
+    </w:p>
+    <w:p>
+      <w:pPr>
+        <w:pStyle w:val="ListParagraph"/>
+        <w:numPr>
+          <w:ilvl w:val="0"/>
+          <w:numId w:val="8"/>
+        </w:numPr>
+      </w:pPr>
+      <w:r>
+        <w:t>Third-party integration (Shopify, etc.)</w:t>
+      </w:r>
+    </w:p>
+    <w:p>
+      <w:pPr>
+        <w:pStyle w:val="ListParagraph"/>
+        <w:numPr>
+          <w:ilvl w:val="0"/>
+          <w:numId w:val="8"/>
+        </w:numPr>
+      </w:pPr>
+      <w:r>
+        <w:t>Live deployment with cloud hosting</w:t>
+      </w:r>
+    </w:p>
+    <w:p>
+      <w:pPr>
+        <w:pStyle w:val="Heading2"/>
+      </w:pPr>
+      <w:r>
+        <w:t>Conclusion</w:t>
+      </w:r>
+    </w:p>
+    <w:p>
+      <w:proofErr w:type="spellStart"/>
+      <w:r>
+        <w:t>RewardMountan</w:t>
+      </w:r>
+      <w:proofErr w:type="spellEnd"/>
+      <w:r>
+        <w:t xml:space="preserve"> combines technical complexity with real-world business viability. It addresses a genuine market need while providing extensive learning opportunities in modern web development, mobile development, multi-tenant architecture, and SaaS business models. The ambitious scope reflects both the technical skills developed throughout the program and the entrepreneurial vision for creating a viable business solution.</w:t>
+      </w:r>
+    </w:p>
     <w:sectPr>
       <w:pgSz w:w="12240" w:h="15840"/>
       <w:pgMar w:top="1440" w:right="1440" w:bottom="1440" w:left="1440" w:header="720" w:footer="720" w:gutter="0"/>
@@ -522,6 +1564,451 @@
     </w:lvl>
   </w:abstractNum>
   <w:abstractNum w:abstractNumId="1" w15:restartNumberingAfterBreak="0">
+    <w:nsid w:val="18F8117B"/>
+    <w:multiLevelType w:val="hybridMultilevel"/>
+    <w:tmpl w:val="7D8A9656"/>
+    <w:lvl w:ilvl="0" w:tplc="0409000F">
+      <w:start w:val="1"/>
+      <w:numFmt w:val="decimal"/>
+      <w:lvlText w:val="%1."/>
+      <w:lvlJc w:val="left"/>
+      <w:pPr>
+        <w:ind w:left="720" w:hanging="360"/>
+      </w:pPr>
+      <w:rPr>
+        <w:rFonts w:hint="default"/>
+      </w:rPr>
+    </w:lvl>
+    <w:lvl w:ilvl="1" w:tplc="04090019" w:tentative="1">
+      <w:start w:val="1"/>
+      <w:numFmt w:val="lowerLetter"/>
+      <w:lvlText w:val="%2."/>
+      <w:lvlJc w:val="left"/>
+      <w:pPr>
+        <w:ind w:left="1440" w:hanging="360"/>
+      </w:pPr>
+    </w:lvl>
+    <w:lvl w:ilvl="2" w:tplc="0409001B" w:tentative="1">
+      <w:start w:val="1"/>
+      <w:numFmt w:val="lowerRoman"/>
+      <w:lvlText w:val="%3."/>
+      <w:lvlJc w:val="right"/>
+      <w:pPr>
+        <w:ind w:left="2160" w:hanging="180"/>
+      </w:pPr>
+    </w:lvl>
+    <w:lvl w:ilvl="3" w:tplc="0409000F" w:tentative="1">
+      <w:start w:val="1"/>
+      <w:numFmt w:val="decimal"/>
+      <w:lvlText w:val="%4."/>
+      <w:lvlJc w:val="left"/>
+      <w:pPr>
+        <w:ind w:left="2880" w:hanging="360"/>
+      </w:pPr>
+    </w:lvl>
+    <w:lvl w:ilvl="4" w:tplc="04090019" w:tentative="1">
+      <w:start w:val="1"/>
+      <w:numFmt w:val="lowerLetter"/>
+      <w:lvlText w:val="%5."/>
+      <w:lvlJc w:val="left"/>
+      <w:pPr>
+        <w:ind w:left="3600" w:hanging="360"/>
+      </w:pPr>
+    </w:lvl>
+    <w:lvl w:ilvl="5" w:tplc="0409001B" w:tentative="1">
+      <w:start w:val="1"/>
+      <w:numFmt w:val="lowerRoman"/>
+      <w:lvlText w:val="%6."/>
+      <w:lvlJc w:val="right"/>
+      <w:pPr>
+        <w:ind w:left="4320" w:hanging="180"/>
+      </w:pPr>
+    </w:lvl>
+    <w:lvl w:ilvl="6" w:tplc="0409000F" w:tentative="1">
+      <w:start w:val="1"/>
+      <w:numFmt w:val="decimal"/>
+      <w:lvlText w:val="%7."/>
+      <w:lvlJc w:val="left"/>
+      <w:pPr>
+        <w:ind w:left="5040" w:hanging="360"/>
+      </w:pPr>
+    </w:lvl>
+    <w:lvl w:ilvl="7" w:tplc="04090019" w:tentative="1">
+      <w:start w:val="1"/>
+      <w:numFmt w:val="lowerLetter"/>
+      <w:lvlText w:val="%8."/>
+      <w:lvlJc w:val="left"/>
+      <w:pPr>
+        <w:ind w:left="5760" w:hanging="360"/>
+      </w:pPr>
+    </w:lvl>
+    <w:lvl w:ilvl="8" w:tplc="0409001B" w:tentative="1">
+      <w:start w:val="1"/>
+      <w:numFmt w:val="lowerRoman"/>
+      <w:lvlText w:val="%9."/>
+      <w:lvlJc w:val="right"/>
+      <w:pPr>
+        <w:ind w:left="6480" w:hanging="180"/>
+      </w:pPr>
+    </w:lvl>
+  </w:abstractNum>
+  <w:abstractNum w:abstractNumId="2" w15:restartNumberingAfterBreak="0">
+    <w:nsid w:val="26530009"/>
+    <w:multiLevelType w:val="hybridMultilevel"/>
+    <w:tmpl w:val="A66C1A04"/>
+    <w:lvl w:ilvl="0" w:tplc="0409000F">
+      <w:start w:val="1"/>
+      <w:numFmt w:val="decimal"/>
+      <w:lvlText w:val="%1."/>
+      <w:lvlJc w:val="left"/>
+      <w:pPr>
+        <w:ind w:left="720" w:hanging="360"/>
+      </w:pPr>
+      <w:rPr>
+        <w:rFonts w:hint="default"/>
+      </w:rPr>
+    </w:lvl>
+    <w:lvl w:ilvl="1" w:tplc="04090019" w:tentative="1">
+      <w:start w:val="1"/>
+      <w:numFmt w:val="lowerLetter"/>
+      <w:lvlText w:val="%2."/>
+      <w:lvlJc w:val="left"/>
+      <w:pPr>
+        <w:ind w:left="1440" w:hanging="360"/>
+      </w:pPr>
+    </w:lvl>
+    <w:lvl w:ilvl="2" w:tplc="0409001B" w:tentative="1">
+      <w:start w:val="1"/>
+      <w:numFmt w:val="lowerRoman"/>
+      <w:lvlText w:val="%3."/>
+      <w:lvlJc w:val="right"/>
+      <w:pPr>
+        <w:ind w:left="2160" w:hanging="180"/>
+      </w:pPr>
+    </w:lvl>
+    <w:lvl w:ilvl="3" w:tplc="0409000F" w:tentative="1">
+      <w:start w:val="1"/>
+      <w:numFmt w:val="decimal"/>
+      <w:lvlText w:val="%4."/>
+      <w:lvlJc w:val="left"/>
+      <w:pPr>
+        <w:ind w:left="2880" w:hanging="360"/>
+      </w:pPr>
+    </w:lvl>
+    <w:lvl w:ilvl="4" w:tplc="04090019" w:tentative="1">
+      <w:start w:val="1"/>
+      <w:numFmt w:val="lowerLetter"/>
+      <w:lvlText w:val="%5."/>
+      <w:lvlJc w:val="left"/>
+      <w:pPr>
+        <w:ind w:left="3600" w:hanging="360"/>
+      </w:pPr>
+    </w:lvl>
+    <w:lvl w:ilvl="5" w:tplc="0409001B" w:tentative="1">
+      <w:start w:val="1"/>
+      <w:numFmt w:val="lowerRoman"/>
+      <w:lvlText w:val="%6."/>
+      <w:lvlJc w:val="right"/>
+      <w:pPr>
+        <w:ind w:left="4320" w:hanging="180"/>
+      </w:pPr>
+    </w:lvl>
+    <w:lvl w:ilvl="6" w:tplc="0409000F" w:tentative="1">
+      <w:start w:val="1"/>
+      <w:numFmt w:val="decimal"/>
+      <w:lvlText w:val="%7."/>
+      <w:lvlJc w:val="left"/>
+      <w:pPr>
+        <w:ind w:left="5040" w:hanging="360"/>
+      </w:pPr>
+    </w:lvl>
+    <w:lvl w:ilvl="7" w:tplc="04090019" w:tentative="1">
+      <w:start w:val="1"/>
+      <w:numFmt w:val="lowerLetter"/>
+      <w:lvlText w:val="%8."/>
+      <w:lvlJc w:val="left"/>
+      <w:pPr>
+        <w:ind w:left="5760" w:hanging="360"/>
+      </w:pPr>
+    </w:lvl>
+    <w:lvl w:ilvl="8" w:tplc="0409001B" w:tentative="1">
+      <w:start w:val="1"/>
+      <w:numFmt w:val="lowerRoman"/>
+      <w:lvlText w:val="%9."/>
+      <w:lvlJc w:val="right"/>
+      <w:pPr>
+        <w:ind w:left="6480" w:hanging="180"/>
+      </w:pPr>
+    </w:lvl>
+  </w:abstractNum>
+  <w:abstractNum w:abstractNumId="3" w15:restartNumberingAfterBreak="0">
+    <w:nsid w:val="5A0B2090"/>
+    <w:multiLevelType w:val="hybridMultilevel"/>
+    <w:tmpl w:val="E33647BA"/>
+    <w:lvl w:ilvl="0" w:tplc="0409000F">
+      <w:start w:val="1"/>
+      <w:numFmt w:val="decimal"/>
+      <w:lvlText w:val="%1."/>
+      <w:lvlJc w:val="left"/>
+      <w:pPr>
+        <w:ind w:left="720" w:hanging="360"/>
+      </w:pPr>
+      <w:rPr>
+        <w:rFonts w:hint="default"/>
+      </w:rPr>
+    </w:lvl>
+    <w:lvl w:ilvl="1" w:tplc="04090019" w:tentative="1">
+      <w:start w:val="1"/>
+      <w:numFmt w:val="lowerLetter"/>
+      <w:lvlText w:val="%2."/>
+      <w:lvlJc w:val="left"/>
+      <w:pPr>
+        <w:ind w:left="1440" w:hanging="360"/>
+      </w:pPr>
+    </w:lvl>
+    <w:lvl w:ilvl="2" w:tplc="0409001B" w:tentative="1">
+      <w:start w:val="1"/>
+      <w:numFmt w:val="lowerRoman"/>
+      <w:lvlText w:val="%3."/>
+      <w:lvlJc w:val="right"/>
+      <w:pPr>
+        <w:ind w:left="2160" w:hanging="180"/>
+      </w:pPr>
+    </w:lvl>
+    <w:lvl w:ilvl="3" w:tplc="0409000F" w:tentative="1">
+      <w:start w:val="1"/>
+      <w:numFmt w:val="decimal"/>
+      <w:lvlText w:val="%4."/>
+      <w:lvlJc w:val="left"/>
+      <w:pPr>
+        <w:ind w:left="2880" w:hanging="360"/>
+      </w:pPr>
+    </w:lvl>
+    <w:lvl w:ilvl="4" w:tplc="04090019" w:tentative="1">
+      <w:start w:val="1"/>
+      <w:numFmt w:val="lowerLetter"/>
+      <w:lvlText w:val="%5."/>
+      <w:lvlJc w:val="left"/>
+      <w:pPr>
+        <w:ind w:left="3600" w:hanging="360"/>
+      </w:pPr>
+    </w:lvl>
+    <w:lvl w:ilvl="5" w:tplc="0409001B" w:tentative="1">
+      <w:start w:val="1"/>
+      <w:numFmt w:val="lowerRoman"/>
+      <w:lvlText w:val="%6."/>
+      <w:lvlJc w:val="right"/>
+      <w:pPr>
+        <w:ind w:left="4320" w:hanging="180"/>
+      </w:pPr>
+    </w:lvl>
+    <w:lvl w:ilvl="6" w:tplc="0409000F" w:tentative="1">
+      <w:start w:val="1"/>
+      <w:numFmt w:val="decimal"/>
+      <w:lvlText w:val="%7."/>
+      <w:lvlJc w:val="left"/>
+      <w:pPr>
+        <w:ind w:left="5040" w:hanging="360"/>
+      </w:pPr>
+    </w:lvl>
+    <w:lvl w:ilvl="7" w:tplc="04090019" w:tentative="1">
+      <w:start w:val="1"/>
+      <w:numFmt w:val="lowerLetter"/>
+      <w:lvlText w:val="%8."/>
+      <w:lvlJc w:val="left"/>
+      <w:pPr>
+        <w:ind w:left="5760" w:hanging="360"/>
+      </w:pPr>
+    </w:lvl>
+    <w:lvl w:ilvl="8" w:tplc="0409001B" w:tentative="1">
+      <w:start w:val="1"/>
+      <w:numFmt w:val="lowerRoman"/>
+      <w:lvlText w:val="%9."/>
+      <w:lvlJc w:val="right"/>
+      <w:pPr>
+        <w:ind w:left="6480" w:hanging="180"/>
+      </w:pPr>
+    </w:lvl>
+  </w:abstractNum>
+  <w:abstractNum w:abstractNumId="4" w15:restartNumberingAfterBreak="0">
+    <w:nsid w:val="5D2C3929"/>
+    <w:multiLevelType w:val="hybridMultilevel"/>
+    <w:tmpl w:val="A2FC46C6"/>
+    <w:lvl w:ilvl="0" w:tplc="0409000F">
+      <w:start w:val="1"/>
+      <w:numFmt w:val="decimal"/>
+      <w:lvlText w:val="%1."/>
+      <w:lvlJc w:val="left"/>
+      <w:pPr>
+        <w:ind w:left="720" w:hanging="360"/>
+      </w:pPr>
+      <w:rPr>
+        <w:rFonts w:hint="default"/>
+      </w:rPr>
+    </w:lvl>
+    <w:lvl w:ilvl="1" w:tplc="04090019" w:tentative="1">
+      <w:start w:val="1"/>
+      <w:numFmt w:val="lowerLetter"/>
+      <w:lvlText w:val="%2."/>
+      <w:lvlJc w:val="left"/>
+      <w:pPr>
+        <w:ind w:left="1440" w:hanging="360"/>
+      </w:pPr>
+    </w:lvl>
+    <w:lvl w:ilvl="2" w:tplc="0409001B" w:tentative="1">
+      <w:start w:val="1"/>
+      <w:numFmt w:val="lowerRoman"/>
+      <w:lvlText w:val="%3."/>
+      <w:lvlJc w:val="right"/>
+      <w:pPr>
+        <w:ind w:left="2160" w:hanging="180"/>
+      </w:pPr>
+    </w:lvl>
+    <w:lvl w:ilvl="3" w:tplc="0409000F" w:tentative="1">
+      <w:start w:val="1"/>
+      <w:numFmt w:val="decimal"/>
+      <w:lvlText w:val="%4."/>
+      <w:lvlJc w:val="left"/>
+      <w:pPr>
+        <w:ind w:left="2880" w:hanging="360"/>
+      </w:pPr>
+    </w:lvl>
+    <w:lvl w:ilvl="4" w:tplc="04090019" w:tentative="1">
+      <w:start w:val="1"/>
+      <w:numFmt w:val="lowerLetter"/>
+      <w:lvlText w:val="%5."/>
+      <w:lvlJc w:val="left"/>
+      <w:pPr>
+        <w:ind w:left="3600" w:hanging="360"/>
+      </w:pPr>
+    </w:lvl>
+    <w:lvl w:ilvl="5" w:tplc="0409001B" w:tentative="1">
+      <w:start w:val="1"/>
+      <w:numFmt w:val="lowerRoman"/>
+      <w:lvlText w:val="%6."/>
+      <w:lvlJc w:val="right"/>
+      <w:pPr>
+        <w:ind w:left="4320" w:hanging="180"/>
+      </w:pPr>
+    </w:lvl>
+    <w:lvl w:ilvl="6" w:tplc="0409000F" w:tentative="1">
+      <w:start w:val="1"/>
+      <w:numFmt w:val="decimal"/>
+      <w:lvlText w:val="%7."/>
+      <w:lvlJc w:val="left"/>
+      <w:pPr>
+        <w:ind w:left="5040" w:hanging="360"/>
+      </w:pPr>
+    </w:lvl>
+    <w:lvl w:ilvl="7" w:tplc="04090019" w:tentative="1">
+      <w:start w:val="1"/>
+      <w:numFmt w:val="lowerLetter"/>
+      <w:lvlText w:val="%8."/>
+      <w:lvlJc w:val="left"/>
+      <w:pPr>
+        <w:ind w:left="5760" w:hanging="360"/>
+      </w:pPr>
+    </w:lvl>
+    <w:lvl w:ilvl="8" w:tplc="0409001B" w:tentative="1">
+      <w:start w:val="1"/>
+      <w:numFmt w:val="lowerRoman"/>
+      <w:lvlText w:val="%9."/>
+      <w:lvlJc w:val="right"/>
+      <w:pPr>
+        <w:ind w:left="6480" w:hanging="180"/>
+      </w:pPr>
+    </w:lvl>
+  </w:abstractNum>
+  <w:abstractNum w:abstractNumId="5" w15:restartNumberingAfterBreak="0">
+    <w:nsid w:val="648C2557"/>
+    <w:multiLevelType w:val="hybridMultilevel"/>
+    <w:tmpl w:val="66BE1360"/>
+    <w:lvl w:ilvl="0" w:tplc="0409000F">
+      <w:start w:val="1"/>
+      <w:numFmt w:val="decimal"/>
+      <w:lvlText w:val="%1."/>
+      <w:lvlJc w:val="left"/>
+      <w:pPr>
+        <w:ind w:left="720" w:hanging="360"/>
+      </w:pPr>
+      <w:rPr>
+        <w:rFonts w:hint="default"/>
+      </w:rPr>
+    </w:lvl>
+    <w:lvl w:ilvl="1" w:tplc="04090019" w:tentative="1">
+      <w:start w:val="1"/>
+      <w:numFmt w:val="lowerLetter"/>
+      <w:lvlText w:val="%2."/>
+      <w:lvlJc w:val="left"/>
+      <w:pPr>
+        <w:ind w:left="1440" w:hanging="360"/>
+      </w:pPr>
+    </w:lvl>
+    <w:lvl w:ilvl="2" w:tplc="0409001B" w:tentative="1">
+      <w:start w:val="1"/>
+      <w:numFmt w:val="lowerRoman"/>
+      <w:lvlText w:val="%3."/>
+      <w:lvlJc w:val="right"/>
+      <w:pPr>
+        <w:ind w:left="2160" w:hanging="180"/>
+      </w:pPr>
+    </w:lvl>
+    <w:lvl w:ilvl="3" w:tplc="0409000F" w:tentative="1">
+      <w:start w:val="1"/>
+      <w:numFmt w:val="decimal"/>
+      <w:lvlText w:val="%4."/>
+      <w:lvlJc w:val="left"/>
+      <w:pPr>
+        <w:ind w:left="2880" w:hanging="360"/>
+      </w:pPr>
+    </w:lvl>
+    <w:lvl w:ilvl="4" w:tplc="04090019" w:tentative="1">
+      <w:start w:val="1"/>
+      <w:numFmt w:val="lowerLetter"/>
+      <w:lvlText w:val="%5."/>
+      <w:lvlJc w:val="left"/>
+      <w:pPr>
+        <w:ind w:left="3600" w:hanging="360"/>
+      </w:pPr>
+    </w:lvl>
+    <w:lvl w:ilvl="5" w:tplc="0409001B" w:tentative="1">
+      <w:start w:val="1"/>
+      <w:numFmt w:val="lowerRoman"/>
+      <w:lvlText w:val="%6."/>
+      <w:lvlJc w:val="right"/>
+      <w:pPr>
+        <w:ind w:left="4320" w:hanging="180"/>
+      </w:pPr>
+    </w:lvl>
+    <w:lvl w:ilvl="6" w:tplc="0409000F" w:tentative="1">
+      <w:start w:val="1"/>
+      <w:numFmt w:val="decimal"/>
+      <w:lvlText w:val="%7."/>
+      <w:lvlJc w:val="left"/>
+      <w:pPr>
+        <w:ind w:left="5040" w:hanging="360"/>
+      </w:pPr>
+    </w:lvl>
+    <w:lvl w:ilvl="7" w:tplc="04090019" w:tentative="1">
+      <w:start w:val="1"/>
+      <w:numFmt w:val="lowerLetter"/>
+      <w:lvlText w:val="%8."/>
+      <w:lvlJc w:val="left"/>
+      <w:pPr>
+        <w:ind w:left="5760" w:hanging="360"/>
+      </w:pPr>
+    </w:lvl>
+    <w:lvl w:ilvl="8" w:tplc="0409001B" w:tentative="1">
+      <w:start w:val="1"/>
+      <w:numFmt w:val="lowerRoman"/>
+      <w:lvlText w:val="%9."/>
+      <w:lvlJc w:val="right"/>
+      <w:pPr>
+        <w:ind w:left="6480" w:hanging="180"/>
+      </w:pPr>
+    </w:lvl>
+  </w:abstractNum>
+  <w:abstractNum w:abstractNumId="6" w15:restartNumberingAfterBreak="0">
     <w:nsid w:val="7C7B58A2"/>
     <w:multiLevelType w:val="hybridMultilevel"/>
     <w:tmpl w:val="D4E4CA92"/>
@@ -610,7 +2097,7 @@
       </w:pPr>
     </w:lvl>
   </w:abstractNum>
-  <w:abstractNum w:abstractNumId="2" w15:restartNumberingAfterBreak="0">
+  <w:abstractNum w:abstractNumId="7" w15:restartNumberingAfterBreak="0">
     <w:nsid w:val="7F2C1201"/>
     <w:multiLevelType w:val="hybridMultilevel"/>
     <w:tmpl w:val="93861F02"/>
@@ -700,13 +2187,28 @@
     </w:lvl>
   </w:abstractNum>
   <w:num w:numId="1" w16cid:durableId="515001518">
-    <w:abstractNumId w:val="1"/>
+    <w:abstractNumId w:val="6"/>
   </w:num>
   <w:num w:numId="2" w16cid:durableId="1438528757">
-    <w:abstractNumId w:val="2"/>
+    <w:abstractNumId w:val="7"/>
   </w:num>
   <w:num w:numId="3" w16cid:durableId="1106464298">
     <w:abstractNumId w:val="0"/>
+  </w:num>
+  <w:num w:numId="4" w16cid:durableId="112092398">
+    <w:abstractNumId w:val="1"/>
+  </w:num>
+  <w:num w:numId="5" w16cid:durableId="1308507627">
+    <w:abstractNumId w:val="5"/>
+  </w:num>
+  <w:num w:numId="6" w16cid:durableId="758790769">
+    <w:abstractNumId w:val="2"/>
+  </w:num>
+  <w:num w:numId="7" w16cid:durableId="1942102857">
+    <w:abstractNumId w:val="3"/>
+  </w:num>
+  <w:num w:numId="8" w16cid:durableId="815225123">
+    <w:abstractNumId w:val="4"/>
   </w:num>
 </w:numbering>
 </file>
@@ -1183,7 +2685,6 @@
     <w:next w:val="Normal"/>
     <w:link w:val="Heading4Char"/>
     <w:uiPriority w:val="9"/>
-    <w:semiHidden/>
     <w:unhideWhenUsed/>
     <w:qFormat/>
     <w:rsid w:val="00F925D7"/>
@@ -1380,7 +2881,6 @@
     <w:basedOn w:val="DefaultParagraphFont"/>
     <w:link w:val="Heading4"/>
     <w:uiPriority w:val="9"/>
-    <w:semiHidden/>
     <w:rsid w:val="00F925D7"/>
     <w:rPr>
       <w:rFonts w:eastAsiaTheme="majorEastAsia" w:cstheme="majorBidi"/>

</xml_diff>